<commit_message>
Actualizacion documentacion con registros de la Actividad 1 (libreria
</commit_message>
<xml_diff>
--- a/C1-2023-QA-BD-03 Jessica López.docx
+++ b/C1-2023-QA-BD-03 Jessica López.docx
@@ -61,21 +61,7 @@
           <w:szCs w:val="24"/>
           <w:lang w:eastAsia="es-ES"/>
         </w:rPr>
-        <w:t xml:space="preserve">Elaborar el diagrama E-R del ejercicio de la </w:t>
-      </w:r>
-      <w:r>
-        <w:rPr>
-          <w:rFonts w:ascii="Segoe UI" w:eastAsia="Times New Roman" w:hAnsi="Segoe UI" w:cs="Segoe UI"/>
-          <w:b/>
-          <w:bCs/>
-          <w:i/>
-          <w:iCs/>
-          <w:color w:val="24292F"/>
-          <w:sz w:val="24"/>
-          <w:szCs w:val="24"/>
-          <w:lang w:eastAsia="es-ES"/>
-        </w:rPr>
-        <w:t>librería.</w:t>
+        <w:t>Elaborar el diagrama E-R del ejercicio de la librería.</w:t>
       </w:r>
     </w:p>
     <w:p>
@@ -266,35 +252,7 @@
           <w:szCs w:val="24"/>
           <w:lang w:eastAsia="es-ES"/>
         </w:rPr>
-        <w:t xml:space="preserve">Elaborar el modelo </w:t>
-      </w:r>
-      <w:r>
-        <w:rPr>
-          <w:rFonts w:ascii="Segoe UI" w:eastAsia="Times New Roman" w:hAnsi="Segoe UI" w:cs="Segoe UI"/>
-          <w:b/>
-          <w:bCs/>
-          <w:i/>
-          <w:iCs/>
-          <w:color w:val="24292F"/>
-          <w:sz w:val="24"/>
-          <w:szCs w:val="24"/>
-          <w:lang w:eastAsia="es-ES"/>
-        </w:rPr>
-        <w:t>relación</w:t>
-      </w:r>
-      <w:r>
-        <w:rPr>
-          <w:rFonts w:ascii="Segoe UI" w:eastAsia="Times New Roman" w:hAnsi="Segoe UI" w:cs="Segoe UI"/>
-          <w:b/>
-          <w:bCs/>
-          <w:i/>
-          <w:iCs/>
-          <w:color w:val="24292F"/>
-          <w:sz w:val="24"/>
-          <w:szCs w:val="24"/>
-          <w:lang w:eastAsia="es-ES"/>
-        </w:rPr>
-        <w:t xml:space="preserve"> del punto 1.</w:t>
+        <w:t>Elaborar el modelo relación del punto 1.</w:t>
       </w:r>
     </w:p>
     <w:p>
@@ -357,7 +315,6 @@
       <w:pPr>
         <w:shd w:val="clear" w:color="auto" w:fill="FFFFFF"/>
         <w:spacing w:before="60" w:after="100" w:afterAutospacing="1" w:line="240" w:lineRule="auto"/>
-        <w:ind w:left="720"/>
         <w:rPr>
           <w:rFonts w:ascii="Segoe UI" w:eastAsia="Times New Roman" w:hAnsi="Segoe UI" w:cs="Segoe UI"/>
           <w:color w:val="24292F"/>
@@ -536,7 +493,6 @@
       <w:pPr>
         <w:shd w:val="clear" w:color="auto" w:fill="FFFFFF"/>
         <w:spacing w:before="60" w:after="100" w:afterAutospacing="1" w:line="240" w:lineRule="auto"/>
-        <w:ind w:left="720"/>
         <w:rPr>
           <w:rFonts w:ascii="Segoe UI" w:eastAsia="Times New Roman" w:hAnsi="Segoe UI" w:cs="Segoe UI"/>
           <w:b/>
@@ -1429,19 +1385,7 @@
           <w:szCs w:val="24"/>
           <w:lang w:eastAsia="es-ES"/>
         </w:rPr>
-        <w:t>Diagrama Entidad Relación corregido</w:t>
-      </w:r>
-      <w:r>
-        <w:rPr>
-          <w:rFonts w:ascii="Segoe UI" w:eastAsia="Times New Roman" w:hAnsi="Segoe UI" w:cs="Segoe UI"/>
-          <w:i/>
-          <w:iCs/>
-          <w:color w:val="24292F"/>
-          <w:sz w:val="24"/>
-          <w:szCs w:val="24"/>
-          <w:lang w:eastAsia="es-ES"/>
-        </w:rPr>
-        <w:t>)</w:t>
+        <w:t>Diagrama Entidad Relación corregido)</w:t>
       </w:r>
     </w:p>
     <w:p>
@@ -2909,8 +2853,711 @@
           <w:szCs w:val="24"/>
           <w:lang w:eastAsia="es-ES"/>
         </w:rPr>
-        <w:t>Poblar la base de datos creada de las actividades 1 y 2 con mínimo 2 registros por tabla. empleando instrucciones de SQL o por medio de Workbench</w:t>
-      </w:r>
+        <w:t xml:space="preserve">Poblar la base de datos creada de las actividades 1 y 2 con mínimo 2 registros por tabla. empleando instrucciones de SQL o por medio de </w:t>
+      </w:r>
+      <w:proofErr w:type="spellStart"/>
+      <w:r>
+        <w:rPr>
+          <w:rFonts w:ascii="Segoe UI" w:eastAsia="Times New Roman" w:hAnsi="Segoe UI" w:cs="Segoe UI"/>
+          <w:color w:val="24292F"/>
+          <w:sz w:val="24"/>
+          <w:szCs w:val="24"/>
+          <w:lang w:eastAsia="es-ES"/>
+        </w:rPr>
+        <w:t>Workbench</w:t>
+      </w:r>
+      <w:proofErr w:type="spellEnd"/>
+    </w:p>
+    <w:p>
+      <w:pPr>
+        <w:shd w:val="clear" w:color="auto" w:fill="FFFFFF"/>
+        <w:spacing w:before="100" w:beforeAutospacing="1" w:after="100" w:afterAutospacing="1" w:line="240" w:lineRule="auto"/>
+        <w:ind w:left="720"/>
+        <w:rPr>
+          <w:rFonts w:ascii="Segoe UI" w:eastAsia="Times New Roman" w:hAnsi="Segoe UI" w:cs="Segoe UI"/>
+          <w:b/>
+          <w:bCs/>
+          <w:i/>
+          <w:iCs/>
+          <w:color w:val="24292F"/>
+          <w:sz w:val="24"/>
+          <w:szCs w:val="24"/>
+          <w:lang w:eastAsia="es-ES"/>
+        </w:rPr>
+      </w:pPr>
+      <w:r>
+        <w:rPr>
+          <w:rFonts w:ascii="Segoe UI" w:eastAsia="Times New Roman" w:hAnsi="Segoe UI" w:cs="Segoe UI"/>
+          <w:b/>
+          <w:bCs/>
+          <w:i/>
+          <w:iCs/>
+          <w:color w:val="24292F"/>
+          <w:sz w:val="24"/>
+          <w:szCs w:val="24"/>
+          <w:lang w:eastAsia="es-ES"/>
+        </w:rPr>
+        <w:t>Registros de la Actividad 1 – Librería</w:t>
+      </w:r>
+    </w:p>
+    <w:p>
+      <w:pPr>
+        <w:shd w:val="clear" w:color="auto" w:fill="FFFFFF"/>
+        <w:spacing w:before="100" w:beforeAutospacing="1" w:after="100" w:afterAutospacing="1" w:line="240" w:lineRule="auto"/>
+        <w:rPr>
+          <w:rFonts w:ascii="Segoe UI" w:eastAsia="Times New Roman" w:hAnsi="Segoe UI" w:cs="Segoe UI"/>
+          <w:b/>
+          <w:bCs/>
+          <w:i/>
+          <w:iCs/>
+          <w:color w:val="24292F"/>
+          <w:sz w:val="24"/>
+          <w:szCs w:val="24"/>
+          <w:lang w:eastAsia="es-ES"/>
+        </w:rPr>
+      </w:pPr>
+      <w:r>
+        <w:rPr>
+          <w:noProof/>
+        </w:rPr>
+        <w:lastRenderedPageBreak/>
+        <w:drawing>
+          <wp:inline distT="0" distB="0" distL="0" distR="0" wp14:anchorId="5ECD85A2" wp14:editId="58AF6D28">
+            <wp:extent cx="5400040" cy="253365"/>
+            <wp:effectExtent l="0" t="0" r="0" b="0"/>
+            <wp:docPr id="13" name="Imagen 13"/>
+            <wp:cNvGraphicFramePr>
+              <a:graphicFrameLocks xmlns:a="http://schemas.openxmlformats.org/drawingml/2006/main" noChangeAspect="1"/>
+            </wp:cNvGraphicFramePr>
+            <a:graphic xmlns:a="http://schemas.openxmlformats.org/drawingml/2006/main">
+              <a:graphicData uri="http://schemas.openxmlformats.org/drawingml/2006/picture">
+                <pic:pic xmlns:pic="http://schemas.openxmlformats.org/drawingml/2006/picture">
+                  <pic:nvPicPr>
+                    <pic:cNvPr id="1" name=""/>
+                    <pic:cNvPicPr/>
+                  </pic:nvPicPr>
+                  <pic:blipFill>
+                    <a:blip r:embed="rId20"/>
+                    <a:stretch>
+                      <a:fillRect/>
+                    </a:stretch>
+                  </pic:blipFill>
+                  <pic:spPr>
+                    <a:xfrm>
+                      <a:off x="0" y="0"/>
+                      <a:ext cx="5400040" cy="253365"/>
+                    </a:xfrm>
+                    <a:prstGeom prst="rect">
+                      <a:avLst/>
+                    </a:prstGeom>
+                  </pic:spPr>
+                </pic:pic>
+              </a:graphicData>
+            </a:graphic>
+          </wp:inline>
+        </w:drawing>
+      </w:r>
+    </w:p>
+    <w:p>
+      <w:pPr>
+        <w:shd w:val="clear" w:color="auto" w:fill="FFFFFF"/>
+        <w:spacing w:before="100" w:beforeAutospacing="1" w:after="100" w:afterAutospacing="1" w:line="240" w:lineRule="auto"/>
+        <w:rPr>
+          <w:rFonts w:ascii="Segoe UI" w:eastAsia="Times New Roman" w:hAnsi="Segoe UI" w:cs="Segoe UI"/>
+          <w:b/>
+          <w:bCs/>
+          <w:i/>
+          <w:iCs/>
+          <w:color w:val="24292F"/>
+          <w:sz w:val="24"/>
+          <w:szCs w:val="24"/>
+          <w:lang w:eastAsia="es-ES"/>
+        </w:rPr>
+      </w:pPr>
+      <w:r>
+        <w:rPr>
+          <w:rFonts w:ascii="Segoe UI" w:eastAsia="Times New Roman" w:hAnsi="Segoe UI" w:cs="Segoe UI"/>
+          <w:b/>
+          <w:bCs/>
+          <w:i/>
+          <w:iCs/>
+          <w:color w:val="24292F"/>
+          <w:sz w:val="24"/>
+          <w:szCs w:val="24"/>
+          <w:lang w:eastAsia="es-ES"/>
+        </w:rPr>
+        <w:t>Autor</w:t>
+      </w:r>
+    </w:p>
+    <w:p>
+      <w:pPr>
+        <w:shd w:val="clear" w:color="auto" w:fill="FFFFFF"/>
+        <w:spacing w:before="100" w:beforeAutospacing="1" w:after="100" w:afterAutospacing="1" w:line="240" w:lineRule="auto"/>
+        <w:rPr>
+          <w:rFonts w:ascii="Segoe UI" w:eastAsia="Times New Roman" w:hAnsi="Segoe UI" w:cs="Segoe UI"/>
+          <w:b/>
+          <w:bCs/>
+          <w:color w:val="24292F"/>
+          <w:sz w:val="24"/>
+          <w:szCs w:val="24"/>
+          <w:lang w:eastAsia="es-ES"/>
+        </w:rPr>
+      </w:pPr>
+      <w:r>
+        <w:rPr>
+          <w:noProof/>
+        </w:rPr>
+        <w:drawing>
+          <wp:inline distT="0" distB="0" distL="0" distR="0" wp14:anchorId="4BF6CDF0" wp14:editId="342B97F0">
+            <wp:extent cx="5400040" cy="2407285"/>
+            <wp:effectExtent l="0" t="0" r="0" b="0"/>
+            <wp:docPr id="14" name="Imagen 14"/>
+            <wp:cNvGraphicFramePr>
+              <a:graphicFrameLocks xmlns:a="http://schemas.openxmlformats.org/drawingml/2006/main" noChangeAspect="1"/>
+            </wp:cNvGraphicFramePr>
+            <a:graphic xmlns:a="http://schemas.openxmlformats.org/drawingml/2006/main">
+              <a:graphicData uri="http://schemas.openxmlformats.org/drawingml/2006/picture">
+                <pic:pic xmlns:pic="http://schemas.openxmlformats.org/drawingml/2006/picture">
+                  <pic:nvPicPr>
+                    <pic:cNvPr id="1" name=""/>
+                    <pic:cNvPicPr/>
+                  </pic:nvPicPr>
+                  <pic:blipFill>
+                    <a:blip r:embed="rId21"/>
+                    <a:stretch>
+                      <a:fillRect/>
+                    </a:stretch>
+                  </pic:blipFill>
+                  <pic:spPr>
+                    <a:xfrm>
+                      <a:off x="0" y="0"/>
+                      <a:ext cx="5400040" cy="2407285"/>
+                    </a:xfrm>
+                    <a:prstGeom prst="rect">
+                      <a:avLst/>
+                    </a:prstGeom>
+                  </pic:spPr>
+                </pic:pic>
+              </a:graphicData>
+            </a:graphic>
+          </wp:inline>
+        </w:drawing>
+      </w:r>
+    </w:p>
+    <w:p>
+      <w:pPr>
+        <w:shd w:val="clear" w:color="auto" w:fill="FFFFFF"/>
+        <w:spacing w:before="100" w:beforeAutospacing="1" w:after="100" w:afterAutospacing="1" w:line="240" w:lineRule="auto"/>
+        <w:rPr>
+          <w:rFonts w:ascii="Segoe UI" w:eastAsia="Times New Roman" w:hAnsi="Segoe UI" w:cs="Segoe UI"/>
+          <w:b/>
+          <w:bCs/>
+          <w:color w:val="24292F"/>
+          <w:sz w:val="24"/>
+          <w:szCs w:val="24"/>
+          <w:lang w:eastAsia="es-ES"/>
+        </w:rPr>
+      </w:pPr>
+      <w:r>
+        <w:rPr>
+          <w:rFonts w:ascii="Segoe UI" w:eastAsia="Times New Roman" w:hAnsi="Segoe UI" w:cs="Segoe UI"/>
+          <w:b/>
+          <w:bCs/>
+          <w:color w:val="24292F"/>
+          <w:sz w:val="24"/>
+          <w:szCs w:val="24"/>
+          <w:lang w:eastAsia="es-ES"/>
+        </w:rPr>
+        <w:t>Cliente</w:t>
+      </w:r>
+    </w:p>
+    <w:p>
+      <w:pPr>
+        <w:shd w:val="clear" w:color="auto" w:fill="FFFFFF"/>
+        <w:spacing w:before="100" w:beforeAutospacing="1" w:after="100" w:afterAutospacing="1" w:line="240" w:lineRule="auto"/>
+        <w:rPr>
+          <w:rFonts w:ascii="Segoe UI" w:eastAsia="Times New Roman" w:hAnsi="Segoe UI" w:cs="Segoe UI"/>
+          <w:b/>
+          <w:bCs/>
+          <w:color w:val="24292F"/>
+          <w:sz w:val="24"/>
+          <w:szCs w:val="24"/>
+          <w:lang w:eastAsia="es-ES"/>
+        </w:rPr>
+      </w:pPr>
+      <w:r>
+        <w:rPr>
+          <w:noProof/>
+        </w:rPr>
+        <w:drawing>
+          <wp:inline distT="0" distB="0" distL="0" distR="0" wp14:anchorId="6FB9E884" wp14:editId="5A212828">
+            <wp:extent cx="5400040" cy="2398395"/>
+            <wp:effectExtent l="0" t="0" r="0" b="1905"/>
+            <wp:docPr id="15" name="Imagen 15"/>
+            <wp:cNvGraphicFramePr>
+              <a:graphicFrameLocks xmlns:a="http://schemas.openxmlformats.org/drawingml/2006/main" noChangeAspect="1"/>
+            </wp:cNvGraphicFramePr>
+            <a:graphic xmlns:a="http://schemas.openxmlformats.org/drawingml/2006/main">
+              <a:graphicData uri="http://schemas.openxmlformats.org/drawingml/2006/picture">
+                <pic:pic xmlns:pic="http://schemas.openxmlformats.org/drawingml/2006/picture">
+                  <pic:nvPicPr>
+                    <pic:cNvPr id="1" name=""/>
+                    <pic:cNvPicPr/>
+                  </pic:nvPicPr>
+                  <pic:blipFill>
+                    <a:blip r:embed="rId22"/>
+                    <a:stretch>
+                      <a:fillRect/>
+                    </a:stretch>
+                  </pic:blipFill>
+                  <pic:spPr>
+                    <a:xfrm>
+                      <a:off x="0" y="0"/>
+                      <a:ext cx="5400040" cy="2398395"/>
+                    </a:xfrm>
+                    <a:prstGeom prst="rect">
+                      <a:avLst/>
+                    </a:prstGeom>
+                  </pic:spPr>
+                </pic:pic>
+              </a:graphicData>
+            </a:graphic>
+          </wp:inline>
+        </w:drawing>
+      </w:r>
+    </w:p>
+    <w:p>
+      <w:pPr>
+        <w:shd w:val="clear" w:color="auto" w:fill="FFFFFF"/>
+        <w:spacing w:before="100" w:beforeAutospacing="1" w:after="100" w:afterAutospacing="1" w:line="240" w:lineRule="auto"/>
+        <w:rPr>
+          <w:rFonts w:ascii="Segoe UI" w:eastAsia="Times New Roman" w:hAnsi="Segoe UI" w:cs="Segoe UI"/>
+          <w:b/>
+          <w:bCs/>
+          <w:color w:val="24292F"/>
+          <w:sz w:val="24"/>
+          <w:szCs w:val="24"/>
+          <w:lang w:eastAsia="es-ES"/>
+        </w:rPr>
+      </w:pPr>
+      <w:r>
+        <w:rPr>
+          <w:rFonts w:ascii="Segoe UI" w:eastAsia="Times New Roman" w:hAnsi="Segoe UI" w:cs="Segoe UI"/>
+          <w:b/>
+          <w:bCs/>
+          <w:color w:val="24292F"/>
+          <w:sz w:val="24"/>
+          <w:szCs w:val="24"/>
+          <w:lang w:eastAsia="es-ES"/>
+        </w:rPr>
+        <w:t>Editorial</w:t>
+      </w:r>
+    </w:p>
+    <w:p>
+      <w:pPr>
+        <w:shd w:val="clear" w:color="auto" w:fill="FFFFFF"/>
+        <w:spacing w:before="100" w:beforeAutospacing="1" w:after="100" w:afterAutospacing="1" w:line="240" w:lineRule="auto"/>
+        <w:rPr>
+          <w:rFonts w:ascii="Segoe UI" w:eastAsia="Times New Roman" w:hAnsi="Segoe UI" w:cs="Segoe UI"/>
+          <w:b/>
+          <w:bCs/>
+          <w:color w:val="24292F"/>
+          <w:sz w:val="24"/>
+          <w:szCs w:val="24"/>
+          <w:lang w:eastAsia="es-ES"/>
+        </w:rPr>
+      </w:pPr>
+      <w:r>
+        <w:rPr>
+          <w:noProof/>
+        </w:rPr>
+        <w:lastRenderedPageBreak/>
+        <w:drawing>
+          <wp:inline distT="0" distB="0" distL="0" distR="0" wp14:anchorId="59D7029A" wp14:editId="34ED97D1">
+            <wp:extent cx="5400040" cy="2409825"/>
+            <wp:effectExtent l="0" t="0" r="0" b="9525"/>
+            <wp:docPr id="16" name="Imagen 16" descr="Interfaz de usuario gráfica, Texto, Aplicación, Correo electrónico&#10;&#10;Descripción generada automáticamente"/>
+            <wp:cNvGraphicFramePr>
+              <a:graphicFrameLocks xmlns:a="http://schemas.openxmlformats.org/drawingml/2006/main" noChangeAspect="1"/>
+            </wp:cNvGraphicFramePr>
+            <a:graphic xmlns:a="http://schemas.openxmlformats.org/drawingml/2006/main">
+              <a:graphicData uri="http://schemas.openxmlformats.org/drawingml/2006/picture">
+                <pic:pic xmlns:pic="http://schemas.openxmlformats.org/drawingml/2006/picture">
+                  <pic:nvPicPr>
+                    <pic:cNvPr id="16" name="Imagen 16" descr="Interfaz de usuario gráfica, Texto, Aplicación, Correo electrónico&#10;&#10;Descripción generada automáticamente"/>
+                    <pic:cNvPicPr/>
+                  </pic:nvPicPr>
+                  <pic:blipFill>
+                    <a:blip r:embed="rId23"/>
+                    <a:stretch>
+                      <a:fillRect/>
+                    </a:stretch>
+                  </pic:blipFill>
+                  <pic:spPr>
+                    <a:xfrm>
+                      <a:off x="0" y="0"/>
+                      <a:ext cx="5400040" cy="2409825"/>
+                    </a:xfrm>
+                    <a:prstGeom prst="rect">
+                      <a:avLst/>
+                    </a:prstGeom>
+                  </pic:spPr>
+                </pic:pic>
+              </a:graphicData>
+            </a:graphic>
+          </wp:inline>
+        </w:drawing>
+      </w:r>
+    </w:p>
+    <w:p>
+      <w:pPr>
+        <w:shd w:val="clear" w:color="auto" w:fill="FFFFFF"/>
+        <w:spacing w:before="100" w:beforeAutospacing="1" w:after="100" w:afterAutospacing="1" w:line="240" w:lineRule="auto"/>
+        <w:rPr>
+          <w:rFonts w:ascii="Segoe UI" w:eastAsia="Times New Roman" w:hAnsi="Segoe UI" w:cs="Segoe UI"/>
+          <w:b/>
+          <w:bCs/>
+          <w:color w:val="24292F"/>
+          <w:sz w:val="24"/>
+          <w:szCs w:val="24"/>
+          <w:lang w:eastAsia="es-ES"/>
+        </w:rPr>
+      </w:pPr>
+      <w:r>
+        <w:rPr>
+          <w:rFonts w:ascii="Segoe UI" w:eastAsia="Times New Roman" w:hAnsi="Segoe UI" w:cs="Segoe UI"/>
+          <w:b/>
+          <w:bCs/>
+          <w:color w:val="24292F"/>
+          <w:sz w:val="24"/>
+          <w:szCs w:val="24"/>
+          <w:lang w:eastAsia="es-ES"/>
+        </w:rPr>
+        <w:t>Libro</w:t>
+      </w:r>
+    </w:p>
+    <w:p>
+      <w:pPr>
+        <w:shd w:val="clear" w:color="auto" w:fill="FFFFFF"/>
+        <w:spacing w:before="100" w:beforeAutospacing="1" w:after="100" w:afterAutospacing="1" w:line="240" w:lineRule="auto"/>
+        <w:rPr>
+          <w:rFonts w:ascii="Segoe UI" w:eastAsia="Times New Roman" w:hAnsi="Segoe UI" w:cs="Segoe UI"/>
+          <w:b/>
+          <w:bCs/>
+          <w:color w:val="24292F"/>
+          <w:sz w:val="24"/>
+          <w:szCs w:val="24"/>
+          <w:lang w:eastAsia="es-ES"/>
+        </w:rPr>
+      </w:pPr>
+      <w:r>
+        <w:rPr>
+          <w:noProof/>
+        </w:rPr>
+        <w:drawing>
+          <wp:inline distT="0" distB="0" distL="0" distR="0" wp14:anchorId="6A4A8756" wp14:editId="6B3547AA">
+            <wp:extent cx="5400040" cy="2405380"/>
+            <wp:effectExtent l="0" t="0" r="0" b="0"/>
+            <wp:docPr id="17" name="Imagen 17" descr="Interfaz de usuario gráfica, Texto, Aplicación&#10;&#10;Descripción generada automáticamente"/>
+            <wp:cNvGraphicFramePr>
+              <a:graphicFrameLocks xmlns:a="http://schemas.openxmlformats.org/drawingml/2006/main" noChangeAspect="1"/>
+            </wp:cNvGraphicFramePr>
+            <a:graphic xmlns:a="http://schemas.openxmlformats.org/drawingml/2006/main">
+              <a:graphicData uri="http://schemas.openxmlformats.org/drawingml/2006/picture">
+                <pic:pic xmlns:pic="http://schemas.openxmlformats.org/drawingml/2006/picture">
+                  <pic:nvPicPr>
+                    <pic:cNvPr id="17" name="Imagen 17" descr="Interfaz de usuario gráfica, Texto, Aplicación&#10;&#10;Descripción generada automáticamente"/>
+                    <pic:cNvPicPr/>
+                  </pic:nvPicPr>
+                  <pic:blipFill>
+                    <a:blip r:embed="rId24"/>
+                    <a:stretch>
+                      <a:fillRect/>
+                    </a:stretch>
+                  </pic:blipFill>
+                  <pic:spPr>
+                    <a:xfrm>
+                      <a:off x="0" y="0"/>
+                      <a:ext cx="5400040" cy="2405380"/>
+                    </a:xfrm>
+                    <a:prstGeom prst="rect">
+                      <a:avLst/>
+                    </a:prstGeom>
+                  </pic:spPr>
+                </pic:pic>
+              </a:graphicData>
+            </a:graphic>
+          </wp:inline>
+        </w:drawing>
+      </w:r>
+    </w:p>
+    <w:p>
+      <w:pPr>
+        <w:shd w:val="clear" w:color="auto" w:fill="FFFFFF"/>
+        <w:spacing w:before="100" w:beforeAutospacing="1" w:after="100" w:afterAutospacing="1" w:line="240" w:lineRule="auto"/>
+        <w:rPr>
+          <w:rFonts w:ascii="Segoe UI" w:eastAsia="Times New Roman" w:hAnsi="Segoe UI" w:cs="Segoe UI"/>
+          <w:b/>
+          <w:bCs/>
+          <w:color w:val="24292F"/>
+          <w:sz w:val="24"/>
+          <w:szCs w:val="24"/>
+          <w:lang w:eastAsia="es-ES"/>
+        </w:rPr>
+      </w:pPr>
+      <w:proofErr w:type="spellStart"/>
+      <w:r>
+        <w:rPr>
+          <w:rFonts w:ascii="Segoe UI" w:eastAsia="Times New Roman" w:hAnsi="Segoe UI" w:cs="Segoe UI"/>
+          <w:b/>
+          <w:bCs/>
+          <w:color w:val="24292F"/>
+          <w:sz w:val="24"/>
+          <w:szCs w:val="24"/>
+          <w:lang w:eastAsia="es-ES"/>
+        </w:rPr>
+        <w:t>Libro_autor</w:t>
+      </w:r>
+      <w:proofErr w:type="spellEnd"/>
+    </w:p>
+    <w:p>
+      <w:pPr>
+        <w:shd w:val="clear" w:color="auto" w:fill="FFFFFF"/>
+        <w:spacing w:before="100" w:beforeAutospacing="1" w:after="100" w:afterAutospacing="1" w:line="240" w:lineRule="auto"/>
+        <w:rPr>
+          <w:rFonts w:ascii="Segoe UI" w:eastAsia="Times New Roman" w:hAnsi="Segoe UI" w:cs="Segoe UI"/>
+          <w:b/>
+          <w:bCs/>
+          <w:color w:val="24292F"/>
+          <w:sz w:val="24"/>
+          <w:szCs w:val="24"/>
+          <w:lang w:eastAsia="es-ES"/>
+        </w:rPr>
+      </w:pPr>
+      <w:r>
+        <w:rPr>
+          <w:noProof/>
+        </w:rPr>
+        <w:drawing>
+          <wp:inline distT="0" distB="0" distL="0" distR="0" wp14:anchorId="37AB8A12" wp14:editId="1E785F30">
+            <wp:extent cx="5400040" cy="2374900"/>
+            <wp:effectExtent l="0" t="0" r="0" b="6350"/>
+            <wp:docPr id="18" name="Imagen 18" descr="Interfaz de usuario gráfica, Texto, Aplicación, Correo electrónico&#10;&#10;Descripción generada automáticamente"/>
+            <wp:cNvGraphicFramePr>
+              <a:graphicFrameLocks xmlns:a="http://schemas.openxmlformats.org/drawingml/2006/main" noChangeAspect="1"/>
+            </wp:cNvGraphicFramePr>
+            <a:graphic xmlns:a="http://schemas.openxmlformats.org/drawingml/2006/main">
+              <a:graphicData uri="http://schemas.openxmlformats.org/drawingml/2006/picture">
+                <pic:pic xmlns:pic="http://schemas.openxmlformats.org/drawingml/2006/picture">
+                  <pic:nvPicPr>
+                    <pic:cNvPr id="18" name="Imagen 18" descr="Interfaz de usuario gráfica, Texto, Aplicación, Correo electrónico&#10;&#10;Descripción generada automáticamente"/>
+                    <pic:cNvPicPr/>
+                  </pic:nvPicPr>
+                  <pic:blipFill>
+                    <a:blip r:embed="rId25"/>
+                    <a:stretch>
+                      <a:fillRect/>
+                    </a:stretch>
+                  </pic:blipFill>
+                  <pic:spPr>
+                    <a:xfrm>
+                      <a:off x="0" y="0"/>
+                      <a:ext cx="5400040" cy="2374900"/>
+                    </a:xfrm>
+                    <a:prstGeom prst="rect">
+                      <a:avLst/>
+                    </a:prstGeom>
+                  </pic:spPr>
+                </pic:pic>
+              </a:graphicData>
+            </a:graphic>
+          </wp:inline>
+        </w:drawing>
+      </w:r>
+    </w:p>
+    <w:p>
+      <w:pPr>
+        <w:shd w:val="clear" w:color="auto" w:fill="FFFFFF"/>
+        <w:spacing w:before="100" w:beforeAutospacing="1" w:after="100" w:afterAutospacing="1" w:line="240" w:lineRule="auto"/>
+        <w:rPr>
+          <w:rFonts w:ascii="Segoe UI" w:eastAsia="Times New Roman" w:hAnsi="Segoe UI" w:cs="Segoe UI"/>
+          <w:b/>
+          <w:bCs/>
+          <w:color w:val="24292F"/>
+          <w:sz w:val="24"/>
+          <w:szCs w:val="24"/>
+          <w:lang w:eastAsia="es-ES"/>
+        </w:rPr>
+      </w:pPr>
+      <w:proofErr w:type="spellStart"/>
+      <w:r>
+        <w:rPr>
+          <w:rFonts w:ascii="Segoe UI" w:eastAsia="Times New Roman" w:hAnsi="Segoe UI" w:cs="Segoe UI"/>
+          <w:b/>
+          <w:bCs/>
+          <w:color w:val="24292F"/>
+          <w:sz w:val="24"/>
+          <w:szCs w:val="24"/>
+          <w:lang w:eastAsia="es-ES"/>
+        </w:rPr>
+        <w:t>Libro_cliente</w:t>
+      </w:r>
+      <w:proofErr w:type="spellEnd"/>
+    </w:p>
+    <w:p>
+      <w:pPr>
+        <w:shd w:val="clear" w:color="auto" w:fill="FFFFFF"/>
+        <w:spacing w:before="100" w:beforeAutospacing="1" w:after="100" w:afterAutospacing="1" w:line="240" w:lineRule="auto"/>
+        <w:rPr>
+          <w:rFonts w:ascii="Segoe UI" w:eastAsia="Times New Roman" w:hAnsi="Segoe UI" w:cs="Segoe UI"/>
+          <w:b/>
+          <w:bCs/>
+          <w:color w:val="24292F"/>
+          <w:sz w:val="24"/>
+          <w:szCs w:val="24"/>
+          <w:lang w:eastAsia="es-ES"/>
+        </w:rPr>
+      </w:pPr>
+      <w:r>
+        <w:rPr>
+          <w:noProof/>
+        </w:rPr>
+        <w:lastRenderedPageBreak/>
+        <w:drawing>
+          <wp:inline distT="0" distB="0" distL="0" distR="0" wp14:anchorId="369A1A2E" wp14:editId="68031648">
+            <wp:extent cx="5400040" cy="2393950"/>
+            <wp:effectExtent l="0" t="0" r="0" b="6350"/>
+            <wp:docPr id="19" name="Imagen 19" descr="Interfaz de usuario gráfica, Texto, Aplicación, Correo electrónico&#10;&#10;Descripción generada automáticamente"/>
+            <wp:cNvGraphicFramePr>
+              <a:graphicFrameLocks xmlns:a="http://schemas.openxmlformats.org/drawingml/2006/main" noChangeAspect="1"/>
+            </wp:cNvGraphicFramePr>
+            <a:graphic xmlns:a="http://schemas.openxmlformats.org/drawingml/2006/main">
+              <a:graphicData uri="http://schemas.openxmlformats.org/drawingml/2006/picture">
+                <pic:pic xmlns:pic="http://schemas.openxmlformats.org/drawingml/2006/picture">
+                  <pic:nvPicPr>
+                    <pic:cNvPr id="19" name="Imagen 19" descr="Interfaz de usuario gráfica, Texto, Aplicación, Correo electrónico&#10;&#10;Descripción generada automáticamente"/>
+                    <pic:cNvPicPr/>
+                  </pic:nvPicPr>
+                  <pic:blipFill>
+                    <a:blip r:embed="rId26"/>
+                    <a:stretch>
+                      <a:fillRect/>
+                    </a:stretch>
+                  </pic:blipFill>
+                  <pic:spPr>
+                    <a:xfrm>
+                      <a:off x="0" y="0"/>
+                      <a:ext cx="5400040" cy="2393950"/>
+                    </a:xfrm>
+                    <a:prstGeom prst="rect">
+                      <a:avLst/>
+                    </a:prstGeom>
+                  </pic:spPr>
+                </pic:pic>
+              </a:graphicData>
+            </a:graphic>
+          </wp:inline>
+        </w:drawing>
+      </w:r>
+    </w:p>
+    <w:p>
+      <w:pPr>
+        <w:shd w:val="clear" w:color="auto" w:fill="FFFFFF"/>
+        <w:spacing w:before="100" w:beforeAutospacing="1" w:after="100" w:afterAutospacing="1" w:line="240" w:lineRule="auto"/>
+        <w:rPr>
+          <w:rFonts w:ascii="Segoe UI" w:eastAsia="Times New Roman" w:hAnsi="Segoe UI" w:cs="Segoe UI"/>
+          <w:b/>
+          <w:bCs/>
+          <w:color w:val="24292F"/>
+          <w:sz w:val="24"/>
+          <w:szCs w:val="24"/>
+          <w:lang w:eastAsia="es-ES"/>
+        </w:rPr>
+      </w:pPr>
+      <w:proofErr w:type="spellStart"/>
+      <w:r>
+        <w:rPr>
+          <w:rFonts w:ascii="Segoe UI" w:eastAsia="Times New Roman" w:hAnsi="Segoe UI" w:cs="Segoe UI"/>
+          <w:b/>
+          <w:bCs/>
+          <w:color w:val="24292F"/>
+          <w:sz w:val="24"/>
+          <w:szCs w:val="24"/>
+          <w:lang w:eastAsia="es-ES"/>
+        </w:rPr>
+        <w:t>TeléfonoCliente</w:t>
+      </w:r>
+      <w:proofErr w:type="spellEnd"/>
+    </w:p>
+    <w:p>
+      <w:pPr>
+        <w:shd w:val="clear" w:color="auto" w:fill="FFFFFF"/>
+        <w:spacing w:before="100" w:beforeAutospacing="1" w:after="100" w:afterAutospacing="1" w:line="240" w:lineRule="auto"/>
+        <w:rPr>
+          <w:rFonts w:ascii="Segoe UI" w:eastAsia="Times New Roman" w:hAnsi="Segoe UI" w:cs="Segoe UI"/>
+          <w:b/>
+          <w:bCs/>
+          <w:color w:val="24292F"/>
+          <w:sz w:val="24"/>
+          <w:szCs w:val="24"/>
+          <w:lang w:eastAsia="es-ES"/>
+        </w:rPr>
+      </w:pPr>
+      <w:r>
+        <w:rPr>
+          <w:noProof/>
+        </w:rPr>
+        <w:drawing>
+          <wp:inline distT="0" distB="0" distL="0" distR="0" wp14:anchorId="53A44198" wp14:editId="1613715F">
+            <wp:extent cx="5400040" cy="2513965"/>
+            <wp:effectExtent l="0" t="0" r="0" b="635"/>
+            <wp:docPr id="20" name="Imagen 20" descr="Interfaz de usuario gráfica, Texto, Aplicación, Correo electrónico&#10;&#10;Descripción generada automáticamente"/>
+            <wp:cNvGraphicFramePr>
+              <a:graphicFrameLocks xmlns:a="http://schemas.openxmlformats.org/drawingml/2006/main" noChangeAspect="1"/>
+            </wp:cNvGraphicFramePr>
+            <a:graphic xmlns:a="http://schemas.openxmlformats.org/drawingml/2006/main">
+              <a:graphicData uri="http://schemas.openxmlformats.org/drawingml/2006/picture">
+                <pic:pic xmlns:pic="http://schemas.openxmlformats.org/drawingml/2006/picture">
+                  <pic:nvPicPr>
+                    <pic:cNvPr id="20" name="Imagen 20" descr="Interfaz de usuario gráfica, Texto, Aplicación, Correo electrónico&#10;&#10;Descripción generada automáticamente"/>
+                    <pic:cNvPicPr/>
+                  </pic:nvPicPr>
+                  <pic:blipFill>
+                    <a:blip r:embed="rId27"/>
+                    <a:stretch>
+                      <a:fillRect/>
+                    </a:stretch>
+                  </pic:blipFill>
+                  <pic:spPr>
+                    <a:xfrm>
+                      <a:off x="0" y="0"/>
+                      <a:ext cx="5400040" cy="2513965"/>
+                    </a:xfrm>
+                    <a:prstGeom prst="rect">
+                      <a:avLst/>
+                    </a:prstGeom>
+                  </pic:spPr>
+                </pic:pic>
+              </a:graphicData>
+            </a:graphic>
+          </wp:inline>
+        </w:drawing>
+      </w:r>
+    </w:p>
+    <w:p>
+      <w:pPr>
+        <w:shd w:val="clear" w:color="auto" w:fill="FFFFFF"/>
+        <w:spacing w:before="100" w:beforeAutospacing="1" w:after="100" w:afterAutospacing="1" w:line="240" w:lineRule="auto"/>
+        <w:rPr>
+          <w:rFonts w:ascii="Segoe UI" w:eastAsia="Times New Roman" w:hAnsi="Segoe UI" w:cs="Segoe UI"/>
+          <w:b/>
+          <w:bCs/>
+          <w:color w:val="24292F"/>
+          <w:sz w:val="24"/>
+          <w:szCs w:val="24"/>
+          <w:lang w:eastAsia="es-ES"/>
+        </w:rPr>
+      </w:pPr>
     </w:p>
     <w:p>
       <w:pPr>
@@ -2963,7 +3610,6 @@
           <w:szCs w:val="24"/>
           <w:lang w:eastAsia="es-ES"/>
         </w:rPr>
-        <w:lastRenderedPageBreak/>
         <w:t>PR apuntando a la rama solución</w:t>
       </w:r>
     </w:p>
@@ -3062,7 +3708,7 @@
     </w:p>
     <w:p/>
     <w:sectPr>
-      <w:headerReference w:type="default" r:id="rId20"/>
+      <w:headerReference w:type="default" r:id="rId28"/>
       <w:pgSz w:w="11906" w:h="16838"/>
       <w:pgMar w:top="1417" w:right="1701" w:bottom="1417" w:left="1701" w:header="708" w:footer="708" w:gutter="0"/>
       <w:cols w:space="708"/>
@@ -4075,6 +4721,7 @@
     <w:lsdException w:name="HTML Sample" w:semiHidden="1" w:unhideWhenUsed="1"/>
     <w:lsdException w:name="HTML Typewriter" w:semiHidden="1" w:unhideWhenUsed="1"/>
     <w:lsdException w:name="HTML Variable" w:semiHidden="1" w:unhideWhenUsed="1"/>
+    <w:lsdException w:name="Normal Table" w:semiHidden="1" w:unhideWhenUsed="1"/>
     <w:lsdException w:name="annotation subject" w:semiHidden="1" w:unhideWhenUsed="1"/>
     <w:lsdException w:name="No List" w:semiHidden="1" w:unhideWhenUsed="1"/>
     <w:lsdException w:name="Outline List 1" w:semiHidden="1" w:unhideWhenUsed="1"/>
@@ -4121,8 +4768,10 @@
     <w:lsdException w:name="Table Subtle 2" w:semiHidden="1" w:unhideWhenUsed="1"/>
     <w:lsdException w:name="Table Web 1" w:semiHidden="1" w:unhideWhenUsed="1"/>
     <w:lsdException w:name="Table Web 2" w:semiHidden="1" w:unhideWhenUsed="1"/>
+    <w:lsdException w:name="Table Web 3" w:semiHidden="1" w:unhideWhenUsed="1"/>
     <w:lsdException w:name="Balloon Text" w:semiHidden="1" w:unhideWhenUsed="1"/>
     <w:lsdException w:name="Table Grid" w:uiPriority="39"/>
+    <w:lsdException w:name="Table Theme" w:semiHidden="1" w:unhideWhenUsed="1"/>
     <w:lsdException w:name="Placeholder Text" w:semiHidden="1"/>
     <w:lsdException w:name="No Spacing" w:uiPriority="1" w:qFormat="1"/>
     <w:lsdException w:name="Light Shading" w:uiPriority="60"/>

</xml_diff>